<commit_message>
Ajuste das classes para tipagens
</commit_message>
<xml_diff>
--- a/Balancete_Janeiro_2026.docx
+++ b/Balancete_Janeiro_2026.docx
@@ -252,7 +252,7 @@
     </w:p>
     <w:p>
       <w:pPr>
-        <w:pStyle w:val="Heading2"/>
+        <w:pStyle w:val="Heading3"/>
         <w:jc w:val="center"/>
       </w:pPr>
       <w:r>
@@ -261,22 +261,22 @@
     </w:p>
     <w:p>
       <w:r>
-        <w:t>Rodrigo Stellitano Pereira - Síndico: ________________________________________________</w:t>
+        <w:t>Rodrigo Stellitano Pereira - Síndico: ______________________________________________________________</w:t>
       </w:r>
     </w:p>
     <w:p>
       <w:r>
-        <w:t>Nielza - Presidente: ________________________________________________</w:t>
+        <w:t>Nielza - Presidente: _______________________________________________________________________________</w:t>
       </w:r>
     </w:p>
     <w:p>
       <w:r>
-        <w:t xml:space="preserve">Carlos Francisco - Fiscal: ________________________________________________ </w:t>
+        <w:t>Carlos Francisco - Fiscal: _________________________________________________________________________</w:t>
       </w:r>
     </w:p>
     <w:p>
       <w:r>
-        <w:t xml:space="preserve">Rose - Fiscal: ________________________________________________ </w:t>
+        <w:t>Rose - Fiscal: _____________________________________________________________________________________</w:t>
       </w:r>
     </w:p>
     <w:sectPr>

</xml_diff>

<commit_message>
Inserção do SqlLite para guardar os dados historicos
</commit_message>
<xml_diff>
--- a/Balancete_Janeiro_2026.docx
+++ b/Balancete_Janeiro_2026.docx
@@ -97,9 +97,25 @@
           <w:rFonts w:ascii="Calibri" w:hAnsi="Calibri"/>
           <w:sz w:val="24"/>
         </w:rPr>
+        <w:t>Tag(s): 3 tags</w:t>
+        <w:tab/>
+        <w:t>R$ 60.00</w:t>
+      </w:r>
+    </w:p>
+    <w:p>
+      <w:pPr>
+        <w:tabs>
+          <w:tab w:pos="8640" w:val="right" w:leader="dot"/>
+        </w:tabs>
+      </w:pPr>
+      <w:r>
+        <w:rPr>
+          <w:rFonts w:ascii="Calibri" w:hAnsi="Calibri"/>
+          <w:sz w:val="24"/>
+        </w:rPr>
         <w:t>Total de Receitas</w:t>
         <w:tab/>
-        <w:t>R$ 3,288.00</w:t>
+        <w:t>R$ 3,348.00</w:t>
       </w:r>
     </w:p>
     <w:p>
@@ -222,7 +238,7 @@
         </w:rPr>
         <w:t>Saldo do Balancete de Janeiro/2026</w:t>
         <w:tab/>
-        <w:t>R$ 12,257.58</w:t>
+        <w:t>R$ 12,317.58</w:t>
       </w:r>
     </w:p>
     <w:p>

</xml_diff>